<commit_message>
Ultimo Commit antes de entrega
</commit_message>
<xml_diff>
--- a/Tarea1_EsauBrizuelaRuiz.docx
+++ b/Tarea1_EsauBrizuelaRuiz.docx
@@ -690,6 +690,51 @@
       </w:r>
     </w:p>
     <w:p>
+      <w:pPr>
+        <w:pStyle w:val="ListParagraph"/>
+        <w:numPr>
+          <w:ilvl w:val="0"/>
+          <w:numId w:val="5"/>
+        </w:numPr>
+      </w:pPr>
+      <w:r>
+        <w:t xml:space="preserve">El proyecto también puede se puede descargar desde </w:t>
+      </w:r>
+      <w:proofErr w:type="spellStart"/>
+      <w:r>
+        <w:t>github</w:t>
+      </w:r>
+      <w:proofErr w:type="spellEnd"/>
+      <w:r>
+        <w:t xml:space="preserve"> </w:t>
+      </w:r>
+      <w:hyperlink r:id="rId9" w:history="1">
+        <w:r>
+          <w:rPr>
+            <w:rStyle w:val="Hyperlink"/>
+          </w:rPr>
+          <w:t>https://github.com/ebri85/3307-Co</w:t>
+        </w:r>
+        <w:r>
+          <w:rPr>
+            <w:rStyle w:val="Hyperlink"/>
+          </w:rPr>
+          <w:t>m</w:t>
+        </w:r>
+        <w:r>
+          <w:rPr>
+            <w:rStyle w:val="Hyperlink"/>
+          </w:rPr>
+          <w:t>piladores.git</w:t>
+        </w:r>
+      </w:hyperlink>
+    </w:p>
+    <w:p>
+      <w:pPr>
+        <w:pStyle w:val="ListParagraph"/>
+      </w:pPr>
+    </w:p>
+    <w:p>
       <w:r>
         <w:t>Importante las variables del sistema</w:t>
       </w:r>
@@ -702,75 +747,15 @@
     </w:p>
     <w:p>
       <w:r>
+        <w:rPr>
+          <w:noProof/>
+        </w:rPr>
+        <w:lastRenderedPageBreak/>
         <w:drawing>
           <wp:inline distT="0" distB="0" distL="0" distR="0" wp14:anchorId="37709BAE" wp14:editId="76112199">
             <wp:extent cx="4906060" cy="4696480"/>
             <wp:effectExtent l="0" t="0" r="8890" b="8890"/>
             <wp:docPr id="10" name="Picture 10"/>
-            <wp:cNvGraphicFramePr>
-              <a:graphicFrameLocks xmlns:a="http://schemas.openxmlformats.org/drawingml/2006/main" noChangeAspect="1"/>
-            </wp:cNvGraphicFramePr>
-            <a:graphic xmlns:a="http://schemas.openxmlformats.org/drawingml/2006/main">
-              <a:graphicData uri="http://schemas.openxmlformats.org/drawingml/2006/picture">
-                <pic:pic xmlns:pic="http://schemas.openxmlformats.org/drawingml/2006/picture">
-                  <pic:nvPicPr>
-                    <pic:cNvPr id="1" name=""/>
-                    <pic:cNvPicPr/>
-                  </pic:nvPicPr>
-                  <pic:blipFill>
-                    <a:blip r:embed="rId9"/>
-                    <a:stretch>
-                      <a:fillRect/>
-                    </a:stretch>
-                  </pic:blipFill>
-                  <pic:spPr>
-                    <a:xfrm>
-                      <a:off x="0" y="0"/>
-                      <a:ext cx="4906060" cy="4696480"/>
-                    </a:xfrm>
-                    <a:prstGeom prst="rect">
-                      <a:avLst/>
-                    </a:prstGeom>
-                  </pic:spPr>
-                </pic:pic>
-              </a:graphicData>
-            </a:graphic>
-          </wp:inline>
-        </w:drawing>
-      </w:r>
-    </w:p>
-    <w:p/>
-    <w:p>
-      <w:pPr>
-        <w:rPr>
-          <w:b/>
-          <w:bCs/>
-        </w:rPr>
-      </w:pPr>
-      <w:r>
-        <w:t>En el momento de instalar FreePascal</w:t>
-      </w:r>
-      <w:r>
-        <w:t xml:space="preserve"> (Ubicado en la carpeta Utils del proyecto)</w:t>
-      </w:r>
-      <w:r>
-        <w:t xml:space="preserve"> se debe de validar lo siguiente, para que la aplicación se asocie a los archivos de tipo </w:t>
-      </w:r>
-      <w:r>
-        <w:rPr>
-          <w:b/>
-          <w:bCs/>
-        </w:rPr>
-        <w:t>pas</w:t>
-      </w:r>
-    </w:p>
-    <w:p>
-      <w:r>
-        <w:drawing>
-          <wp:inline distT="0" distB="0" distL="0" distR="0" wp14:anchorId="331B4D0E" wp14:editId="3967EE06">
-            <wp:extent cx="4667901" cy="3743847"/>
-            <wp:effectExtent l="0" t="0" r="0" b="9525"/>
-            <wp:docPr id="13" name="Picture 13"/>
             <wp:cNvGraphicFramePr>
               <a:graphicFrameLocks xmlns:a="http://schemas.openxmlformats.org/drawingml/2006/main" noChangeAspect="1"/>
             </wp:cNvGraphicFramePr>
@@ -790,7 +775,7 @@
                   <pic:spPr>
                     <a:xfrm>
                       <a:off x="0" y="0"/>
-                      <a:ext cx="4667901" cy="3743847"/>
+                      <a:ext cx="4906060" cy="4696480"/>
                     </a:xfrm>
                     <a:prstGeom prst="rect">
                       <a:avLst/>
@@ -803,32 +788,57 @@
         </w:drawing>
       </w:r>
     </w:p>
-    <w:p>
-      <w:pPr>
-        <w:ind w:left="360"/>
-      </w:pPr>
-      <w:r>
-        <w:t>La aplicación puede ser ejecutada de diferentes ubicaciones</w:t>
-      </w:r>
-    </w:p>
-    <w:p>
-      <w:pPr>
-        <w:ind w:left="360"/>
-      </w:pPr>
-      <w:r>
-        <w:t>Ejemplo</w:t>
-      </w:r>
-    </w:p>
-    <w:p>
-      <w:pPr>
-        <w:ind w:left="360"/>
-      </w:pPr>
-      <w:r>
+    <w:p/>
+    <w:p>
+      <w:pPr>
+        <w:rPr>
+          <w:b/>
+          <w:bCs/>
+        </w:rPr>
+      </w:pPr>
+      <w:r>
+        <w:t xml:space="preserve">En el momento de instalar </w:t>
+      </w:r>
+      <w:proofErr w:type="spellStart"/>
+      <w:r>
+        <w:t>FreePascal</w:t>
+      </w:r>
+      <w:proofErr w:type="spellEnd"/>
+      <w:r>
+        <w:t xml:space="preserve"> (Ubicado en la carpeta </w:t>
+      </w:r>
+      <w:proofErr w:type="spellStart"/>
+      <w:r>
+        <w:t>Utils</w:t>
+      </w:r>
+      <w:proofErr w:type="spellEnd"/>
+      <w:r>
+        <w:t xml:space="preserve"> del proyecto)</w:t>
+      </w:r>
+      <w:r>
+        <w:t xml:space="preserve"> se debe de validar lo siguiente, para que la aplicación se asocie a los archivos de tipo </w:t>
+      </w:r>
+      <w:proofErr w:type="spellStart"/>
+      <w:r>
+        <w:rPr>
+          <w:b/>
+          <w:bCs/>
+        </w:rPr>
+        <w:t>pas</w:t>
+      </w:r>
+      <w:proofErr w:type="spellEnd"/>
+    </w:p>
+    <w:p>
+      <w:r>
+        <w:rPr>
+          <w:noProof/>
+        </w:rPr>
+        <w:lastRenderedPageBreak/>
         <w:drawing>
-          <wp:inline distT="0" distB="0" distL="0" distR="0" wp14:anchorId="2FC4E661" wp14:editId="6D9B0476">
-            <wp:extent cx="3257549" cy="1796730"/>
-            <wp:effectExtent l="0" t="0" r="635" b="0"/>
-            <wp:docPr id="6" name="Picture 6"/>
+          <wp:inline distT="0" distB="0" distL="0" distR="0" wp14:anchorId="331B4D0E" wp14:editId="3967EE06">
+            <wp:extent cx="4667901" cy="3743847"/>
+            <wp:effectExtent l="0" t="0" r="0" b="9525"/>
+            <wp:docPr id="13" name="Picture 13"/>
             <wp:cNvGraphicFramePr>
               <a:graphicFrameLocks xmlns:a="http://schemas.openxmlformats.org/drawingml/2006/main" noChangeAspect="1"/>
             </wp:cNvGraphicFramePr>
@@ -848,7 +858,7 @@
                   <pic:spPr>
                     <a:xfrm>
                       <a:off x="0" y="0"/>
-                      <a:ext cx="3267157" cy="1802029"/>
+                      <a:ext cx="4667901" cy="3743847"/>
                     </a:xfrm>
                     <a:prstGeom prst="rect">
                       <a:avLst/>
@@ -866,23 +876,30 @@
         <w:ind w:left="360"/>
       </w:pPr>
       <w:r>
-        <w:lastRenderedPageBreak/>
-        <w:t>Se puede ejecutar de la siguiente forma</w:t>
-      </w:r>
-      <w:r>
-        <w:t>, el jar de PAZCAL se encuentra en el proyecto en la siguiente ubicación</w:t>
-      </w:r>
-      <w:r>
-        <w:t xml:space="preserve"> y puede ser posicionado en diferentes lugares, excepto el mencionado anteriormente para evitar temas de permisos de escritura.</w:t>
-      </w:r>
-    </w:p>
-    <w:p>
-      <w:r>
+        <w:t>La aplicación puede ser ejecutada de diferentes ubicaciones</w:t>
+      </w:r>
+    </w:p>
+    <w:p>
+      <w:pPr>
+        <w:ind w:left="360"/>
+      </w:pPr>
+      <w:r>
+        <w:t>Ejemplo</w:t>
+      </w:r>
+    </w:p>
+    <w:p>
+      <w:pPr>
+        <w:ind w:left="360"/>
+      </w:pPr>
+      <w:r>
+        <w:rPr>
+          <w:noProof/>
+        </w:rPr>
         <w:drawing>
-          <wp:inline distT="0" distB="0" distL="0" distR="0" wp14:anchorId="48B45633" wp14:editId="495BBCAA">
-            <wp:extent cx="4896533" cy="1209844"/>
-            <wp:effectExtent l="0" t="0" r="0" b="9525"/>
-            <wp:docPr id="14" name="Picture 14"/>
+          <wp:inline distT="0" distB="0" distL="0" distR="0" wp14:anchorId="2FC4E661" wp14:editId="6D9B0476">
+            <wp:extent cx="3257549" cy="1796730"/>
+            <wp:effectExtent l="0" t="0" r="635" b="0"/>
+            <wp:docPr id="6" name="Picture 6"/>
             <wp:cNvGraphicFramePr>
               <a:graphicFrameLocks xmlns:a="http://schemas.openxmlformats.org/drawingml/2006/main" noChangeAspect="1"/>
             </wp:cNvGraphicFramePr>
@@ -902,7 +919,7 @@
                   <pic:spPr>
                     <a:xfrm>
                       <a:off x="0" y="0"/>
-                      <a:ext cx="4896533" cy="1209844"/>
+                      <a:ext cx="3267157" cy="1802029"/>
                     </a:xfrm>
                     <a:prstGeom prst="rect">
                       <a:avLst/>
@@ -916,20 +933,38 @@
       </w:r>
     </w:p>
     <w:p>
-      <w:r>
-        <w:t>Y puede ser ejecutado de la siguiente forma en el CMD.</w:t>
-      </w:r>
-    </w:p>
-    <w:p>
       <w:pPr>
         <w:ind w:left="360"/>
       </w:pPr>
       <w:r>
+        <w:t>Se puede ejecutar de la siguiente forma</w:t>
+      </w:r>
+      <w:r>
+        <w:t xml:space="preserve">, el </w:t>
+      </w:r>
+      <w:proofErr w:type="spellStart"/>
+      <w:r>
+        <w:t>jar</w:t>
+      </w:r>
+      <w:proofErr w:type="spellEnd"/>
+      <w:r>
+        <w:t xml:space="preserve"> de PAZCAL se encuentra en el proyecto en la siguiente ubicación</w:t>
+      </w:r>
+      <w:r>
+        <w:t xml:space="preserve"> y puede ser posicionado en diferentes lugares, excepto el mencionado anteriormente para evitar temas de permisos de escritura.</w:t>
+      </w:r>
+    </w:p>
+    <w:p>
+      <w:r>
+        <w:rPr>
+          <w:noProof/>
+        </w:rPr>
+        <w:lastRenderedPageBreak/>
         <w:drawing>
-          <wp:inline distT="0" distB="0" distL="0" distR="0" wp14:anchorId="47E72EB8" wp14:editId="255598DF">
-            <wp:extent cx="5943600" cy="2053590"/>
-            <wp:effectExtent l="0" t="0" r="0" b="3810"/>
-            <wp:docPr id="5" name="Picture 5"/>
+          <wp:inline distT="0" distB="0" distL="0" distR="0" wp14:anchorId="48B45633" wp14:editId="495BBCAA">
+            <wp:extent cx="4896533" cy="1209844"/>
+            <wp:effectExtent l="0" t="0" r="0" b="9525"/>
+            <wp:docPr id="14" name="Picture 14"/>
             <wp:cNvGraphicFramePr>
               <a:graphicFrameLocks xmlns:a="http://schemas.openxmlformats.org/drawingml/2006/main" noChangeAspect="1"/>
             </wp:cNvGraphicFramePr>
@@ -949,7 +984,7 @@
                   <pic:spPr>
                     <a:xfrm>
                       <a:off x="0" y="0"/>
-                      <a:ext cx="5943600" cy="2053590"/>
+                      <a:ext cx="4896533" cy="1209844"/>
                     </a:xfrm>
                     <a:prstGeom prst="rect">
                       <a:avLst/>
@@ -963,34 +998,23 @@
       </w:r>
     </w:p>
     <w:p>
+      <w:r>
+        <w:t>Y puede ser ejecutado de la siguiente forma en el CMD.</w:t>
+      </w:r>
+    </w:p>
+    <w:p>
       <w:pPr>
         <w:ind w:left="360"/>
       </w:pPr>
       <w:r>
-        <w:t xml:space="preserve">Al ejecutar la aplicación esta va a realizar la creación de los siguientes archivos (considerando la ubicación del archivo </w:t>
-      </w:r>
-      <w:r>
-        <w:rPr>
-          <w:b/>
-          <w:bCs/>
-        </w:rPr>
-        <w:t>.pazcal</w:t>
-      </w:r>
-      <w:r>
-        <w:t>).</w:t>
-      </w:r>
-    </w:p>
-    <w:p>
-      <w:pPr>
-        <w:ind w:left="360"/>
-      </w:pPr>
-      <w:r>
-        <w:lastRenderedPageBreak/>
+        <w:rPr>
+          <w:noProof/>
+        </w:rPr>
         <w:drawing>
-          <wp:inline distT="0" distB="0" distL="0" distR="0" wp14:anchorId="4C3540E8" wp14:editId="43C195C4">
-            <wp:extent cx="5943600" cy="3460750"/>
-            <wp:effectExtent l="0" t="0" r="0" b="6350"/>
-            <wp:docPr id="8" name="Picture 8"/>
+          <wp:inline distT="0" distB="0" distL="0" distR="0" wp14:anchorId="47E72EB8" wp14:editId="255598DF">
+            <wp:extent cx="5943600" cy="2053590"/>
+            <wp:effectExtent l="0" t="0" r="0" b="3810"/>
+            <wp:docPr id="5" name="Picture 5"/>
             <wp:cNvGraphicFramePr>
               <a:graphicFrameLocks xmlns:a="http://schemas.openxmlformats.org/drawingml/2006/main" noChangeAspect="1"/>
             </wp:cNvGraphicFramePr>
@@ -1010,7 +1034,7 @@
                   <pic:spPr>
                     <a:xfrm>
                       <a:off x="0" y="0"/>
-                      <a:ext cx="5943600" cy="3460750"/>
+                      <a:ext cx="5943600" cy="2053590"/>
                     </a:xfrm>
                     <a:prstGeom prst="rect">
                       <a:avLst/>
@@ -1027,25 +1051,48 @@
       <w:pPr>
         <w:ind w:left="360"/>
       </w:pPr>
+      <w:r>
+        <w:t xml:space="preserve">Al ejecutar la aplicación esta va a realizar la creación de los siguientes archivos (considerando la ubicación del </w:t>
+      </w:r>
+      <w:proofErr w:type="gramStart"/>
+      <w:r>
+        <w:t xml:space="preserve">archivo </w:t>
+      </w:r>
+      <w:r>
+        <w:rPr>
+          <w:b/>
+          <w:bCs/>
+        </w:rPr>
+        <w:t>.</w:t>
+      </w:r>
+      <w:proofErr w:type="spellStart"/>
+      <w:r>
+        <w:rPr>
+          <w:b/>
+          <w:bCs/>
+        </w:rPr>
+        <w:t>pazcal</w:t>
+      </w:r>
+      <w:proofErr w:type="spellEnd"/>
+      <w:proofErr w:type="gramEnd"/>
+      <w:r>
+        <w:t>).</w:t>
+      </w:r>
     </w:p>
     <w:p>
       <w:pPr>
         <w:ind w:left="360"/>
       </w:pPr>
       <w:r>
-        <w:t>Una vez ejecutado crea los respectivos archivos para que Pascal pueda ser llamado</w:t>
-      </w:r>
-    </w:p>
-    <w:p>
-      <w:pPr>
-        <w:ind w:left="360"/>
-      </w:pPr>
-      <w:r>
+        <w:rPr>
+          <w:noProof/>
+        </w:rPr>
+        <w:lastRenderedPageBreak/>
         <w:drawing>
-          <wp:inline distT="0" distB="0" distL="0" distR="0" wp14:anchorId="0F3E4D76" wp14:editId="0C54AE71">
-            <wp:extent cx="5943600" cy="2078355"/>
-            <wp:effectExtent l="0" t="0" r="0" b="0"/>
-            <wp:docPr id="9" name="Picture 9"/>
+          <wp:inline distT="0" distB="0" distL="0" distR="0" wp14:anchorId="4C3540E8" wp14:editId="43C195C4">
+            <wp:extent cx="5943600" cy="3460750"/>
+            <wp:effectExtent l="0" t="0" r="0" b="6350"/>
+            <wp:docPr id="8" name="Picture 8"/>
             <wp:cNvGraphicFramePr>
               <a:graphicFrameLocks xmlns:a="http://schemas.openxmlformats.org/drawingml/2006/main" noChangeAspect="1"/>
             </wp:cNvGraphicFramePr>
@@ -1065,7 +1112,7 @@
                   <pic:spPr>
                     <a:xfrm>
                       <a:off x="0" y="0"/>
-                      <a:ext cx="5943600" cy="2078355"/>
+                      <a:ext cx="5943600" cy="3460750"/>
                     </a:xfrm>
                     <a:prstGeom prst="rect">
                       <a:avLst/>
@@ -1087,61 +1134,23 @@
       <w:pPr>
         <w:ind w:left="360"/>
       </w:pPr>
+      <w:r>
+        <w:t>Una vez ejecutado crea los respectivos archivos para que Pascal pueda ser llamado</w:t>
+      </w:r>
     </w:p>
     <w:p>
       <w:pPr>
         <w:ind w:left="360"/>
       </w:pPr>
-    </w:p>
-    <w:p>
-      <w:pPr>
-        <w:ind w:left="360"/>
-        <w:rPr>
-          <w:b/>
-          <w:bCs/>
-        </w:rPr>
-      </w:pPr>
-      <w:r>
-        <w:lastRenderedPageBreak/>
-        <w:t xml:space="preserve"> </w:t>
-      </w:r>
-      <w:r>
-        <w:rPr>
-          <w:b/>
-          <w:bCs/>
-        </w:rPr>
-        <w:t>Validaciones</w:t>
-      </w:r>
-    </w:p>
-    <w:p>
-      <w:pPr>
-        <w:ind w:left="360"/>
-      </w:pPr>
-      <w:r>
-        <w:t xml:space="preserve">De momento, no se esta escribiendo los errores encontrados en el archivo errores, esto apenas se esta empezando a evaluar, sin </w:t>
-      </w:r>
-      <w:r>
-        <w:t>embargo,</w:t>
-      </w:r>
-      <w:r>
-        <w:t xml:space="preserve"> si realiza evaluaciones de tamaño de línea, que finalice en punto y coma.</w:t>
-      </w:r>
-    </w:p>
-    <w:p>
-      <w:pPr>
-        <w:ind w:left="360"/>
-      </w:pPr>
-    </w:p>
-    <w:p>
-      <w:pPr>
-        <w:ind w:left="360"/>
-      </w:pPr>
-      <w:r>
+      <w:r>
+        <w:rPr>
+          <w:noProof/>
+        </w:rPr>
         <w:drawing>
-          <wp:inline distT="0" distB="0" distL="0" distR="0" wp14:anchorId="34E648A1" wp14:editId="017D29E6">
-            <wp:extent cx="5553850" cy="1676634"/>
-            <wp:effectExtent l="0" t="0" r="8890" b="0"/>
-            <wp:docPr id="15" name="Picture 15"/>
+          <wp:inline distT="0" distB="0" distL="0" distR="0" wp14:anchorId="0F3E4D76" wp14:editId="0C54AE71">
+            <wp:extent cx="5943600" cy="2078355"/>
+            <wp:effectExtent l="0" t="0" r="0" b="0"/>
+            <wp:docPr id="9" name="Picture 9"/>
             <wp:cNvGraphicFramePr>
               <a:graphicFrameLocks xmlns:a="http://schemas.openxmlformats.org/drawingml/2006/main" noChangeAspect="1"/>
             </wp:cNvGraphicFramePr>
@@ -1161,6 +1170,121 @@
                   <pic:spPr>
                     <a:xfrm>
                       <a:off x="0" y="0"/>
+                      <a:ext cx="5943600" cy="2078355"/>
+                    </a:xfrm>
+                    <a:prstGeom prst="rect">
+                      <a:avLst/>
+                    </a:prstGeom>
+                  </pic:spPr>
+                </pic:pic>
+              </a:graphicData>
+            </a:graphic>
+          </wp:inline>
+        </w:drawing>
+      </w:r>
+    </w:p>
+    <w:p>
+      <w:pPr>
+        <w:ind w:left="360"/>
+      </w:pPr>
+    </w:p>
+    <w:p>
+      <w:pPr>
+        <w:ind w:left="360"/>
+      </w:pPr>
+    </w:p>
+    <w:p>
+      <w:pPr>
+        <w:ind w:left="360"/>
+      </w:pPr>
+    </w:p>
+    <w:p>
+      <w:pPr>
+        <w:ind w:left="360"/>
+        <w:rPr>
+          <w:b/>
+          <w:bCs/>
+        </w:rPr>
+      </w:pPr>
+      <w:r>
+        <w:lastRenderedPageBreak/>
+        <w:t xml:space="preserve"> </w:t>
+      </w:r>
+      <w:r>
+        <w:rPr>
+          <w:b/>
+          <w:bCs/>
+        </w:rPr>
+        <w:t>Validaciones</w:t>
+      </w:r>
+    </w:p>
+    <w:p>
+      <w:pPr>
+        <w:ind w:left="360"/>
+      </w:pPr>
+      <w:r>
+        <w:t xml:space="preserve">De momento, no se </w:t>
+      </w:r>
+      <w:proofErr w:type="spellStart"/>
+      <w:r>
+        <w:t>esta</w:t>
+      </w:r>
+      <w:proofErr w:type="spellEnd"/>
+      <w:r>
+        <w:t xml:space="preserve"> escribiendo los errores encontrados en el archivo errores, esto apenas se </w:t>
+      </w:r>
+      <w:proofErr w:type="spellStart"/>
+      <w:r>
+        <w:t>esta</w:t>
+      </w:r>
+      <w:proofErr w:type="spellEnd"/>
+      <w:r>
+        <w:t xml:space="preserve"> empezando a evaluar, sin </w:t>
+      </w:r>
+      <w:r>
+        <w:t>embargo,</w:t>
+      </w:r>
+      <w:r>
+        <w:t xml:space="preserve"> si realiza evaluaciones de tamaño de línea, que finalice en punto y coma.</w:t>
+      </w:r>
+    </w:p>
+    <w:p>
+      <w:pPr>
+        <w:ind w:left="360"/>
+      </w:pPr>
+    </w:p>
+    <w:p>
+      <w:pPr>
+        <w:ind w:left="360"/>
+      </w:pPr>
+      <w:r>
+        <w:rPr>
+          <w:noProof/>
+        </w:rPr>
+        <w:drawing>
+          <wp:inline distT="0" distB="0" distL="0" distR="0" wp14:anchorId="34E648A1" wp14:editId="017D29E6">
+            <wp:extent cx="5553850" cy="1676634"/>
+            <wp:effectExtent l="0" t="0" r="8890" b="0"/>
+            <wp:docPr id="15" name="Picture 15"/>
+            <wp:cNvGraphicFramePr>
+              <a:graphicFrameLocks xmlns:a="http://schemas.openxmlformats.org/drawingml/2006/main" noChangeAspect="1"/>
+            </wp:cNvGraphicFramePr>
+            <a:graphic xmlns:a="http://schemas.openxmlformats.org/drawingml/2006/main">
+              <a:graphicData uri="http://schemas.openxmlformats.org/drawingml/2006/picture">
+                <pic:pic xmlns:pic="http://schemas.openxmlformats.org/drawingml/2006/picture">
+                  <pic:nvPicPr>
+                    <pic:cNvPr id="1" name=""/>
+                    <pic:cNvPicPr/>
+                  </pic:nvPicPr>
+                  <pic:blipFill>
+                    <a:blip r:embed="rId17"/>
+                    <a:stretch>
+                      <a:fillRect/>
+                    </a:stretch>
+                  </pic:blipFill>
+                  <pic:spPr>
+                    <a:xfrm>
+                      <a:off x="0" y="0"/>
                       <a:ext cx="5553850" cy="1676634"/>
                     </a:xfrm>
                     <a:prstGeom prst="rect">
@@ -1182,7 +1306,7 @@
     <w:p/>
     <w:p/>
     <w:sectPr>
-      <w:footerReference w:type="default" r:id="rId17"/>
+      <w:footerReference w:type="default" r:id="rId18"/>
       <w:pgSz w:w="12240" w:h="15840"/>
       <w:pgMar w:top="1440" w:right="1440" w:bottom="1440" w:left="1440" w:header="0" w:footer="720" w:gutter="0"/>
       <w:cols w:space="720"/>
@@ -1990,6 +2114,7 @@
     <w:lsdException w:name="HTML Sample" w:semiHidden="1" w:unhideWhenUsed="1"/>
     <w:lsdException w:name="HTML Typewriter" w:semiHidden="1" w:unhideWhenUsed="1"/>
     <w:lsdException w:name="HTML Variable" w:semiHidden="1" w:unhideWhenUsed="1"/>
+    <w:lsdException w:name="Normal Table" w:semiHidden="1" w:unhideWhenUsed="1"/>
     <w:lsdException w:name="annotation subject" w:semiHidden="1" w:unhideWhenUsed="1"/>
     <w:lsdException w:name="No List" w:semiHidden="1" w:unhideWhenUsed="1"/>
     <w:lsdException w:name="Outline List 1" w:semiHidden="1" w:unhideWhenUsed="1"/>
@@ -2036,8 +2161,10 @@
     <w:lsdException w:name="Table Subtle 2" w:semiHidden="1" w:unhideWhenUsed="1"/>
     <w:lsdException w:name="Table Web 1" w:semiHidden="1" w:unhideWhenUsed="1"/>
     <w:lsdException w:name="Table Web 2" w:semiHidden="1" w:unhideWhenUsed="1"/>
+    <w:lsdException w:name="Table Web 3" w:semiHidden="1" w:unhideWhenUsed="1"/>
     <w:lsdException w:name="Balloon Text" w:semiHidden="1" w:unhideWhenUsed="1"/>
     <w:lsdException w:name="Table Grid" w:uiPriority="39"/>
+    <w:lsdException w:name="Table Theme" w:semiHidden="1" w:unhideWhenUsed="1"/>
     <w:lsdException w:name="Placeholder Text" w:semiHidden="1"/>
     <w:lsdException w:name="No Spacing" w:uiPriority="1" w:qFormat="1"/>
     <w:lsdException w:name="Light Shading" w:uiPriority="60"/>
@@ -2643,6 +2770,30 @@
       <w:u w:val="single"/>
     </w:rPr>
   </w:style>
+  <w:style w:type="character" w:styleId="UnresolvedMention">
+    <w:name w:val="Unresolved Mention"/>
+    <w:basedOn w:val="DefaultParagraphFont"/>
+    <w:uiPriority w:val="99"/>
+    <w:semiHidden/>
+    <w:unhideWhenUsed/>
+    <w:rsid w:val="00D72363"/>
+    <w:rPr>
+      <w:color w:val="605E5C"/>
+      <w:shd w:val="clear" w:color="auto" w:fill="E1DFDD"/>
+    </w:rPr>
+  </w:style>
+  <w:style w:type="character" w:styleId="FollowedHyperlink">
+    <w:name w:val="FollowedHyperlink"/>
+    <w:basedOn w:val="DefaultParagraphFont"/>
+    <w:uiPriority w:val="99"/>
+    <w:semiHidden/>
+    <w:unhideWhenUsed/>
+    <w:rsid w:val="00D72363"/>
+    <w:rPr>
+      <w:color w:val="954F72" w:themeColor="followedHyperlink"/>
+      <w:u w:val="single"/>
+    </w:rPr>
+  </w:style>
 </w:styles>
 </file>
 

</xml_diff>